<commit_message>
Writing dissertation intro, added and amended appendices.
</commit_message>
<xml_diff>
--- a/IPO.docx
+++ b/IPO.docx
@@ -954,7 +954,17 @@
           <w:sz w:val="26"/>
           <w:szCs w:val="26"/>
         </w:rPr>
-        <w:t>Mixed-reality is an emerging games technology with great potential for immersive story-telling and innovative game design. This project looks to explore an aspect of that and if successful could be beneficial to those interested in designing such game</w:t>
+        <w:t>Mixed-reality is an emerging games technology with great potential for immersive story-telling and innovative gam</w:t>
+      </w:r>
+      <w:bookmarkStart w:id="0" w:name="_GoBack"/>
+      <w:bookmarkEnd w:id="0"/>
+      <w:r>
+        <w:rPr>
+          <w:rFonts w:ascii="Arial" w:hAnsi="Arial" w:cs="Arial"/>
+          <w:sz w:val="26"/>
+          <w:szCs w:val="26"/>
+        </w:rPr>
+        <w:t>e design. This project looks to explore an aspect of that and if successful could be beneficial to those interested in designing such game</w:t>
       </w:r>
       <w:r>
         <w:rPr>
@@ -1178,7 +1188,7 @@
       <w:rPr>
         <w:noProof/>
       </w:rPr>
-      <w:t>29/09/2017</w:t>
+      <w:t>03/04/2018</w:t>
     </w:r>
     <w:r>
       <w:fldChar w:fldCharType="end"/>
@@ -1280,12 +1290,8 @@
     </w:r>
     <w:r>
       <w:tab/>
-    </w:r>
-    <w:r>
       <w:t>40183743</w:t>
     </w:r>
-    <w:bookmarkStart w:id="0" w:name="_GoBack"/>
-    <w:bookmarkEnd w:id="0"/>
   </w:p>
 </w:hdr>
 </file>
@@ -3083,7 +3089,7 @@
 </file>
 
 <file path=customXml/itemProps1.xml><?xml version="1.0" encoding="utf-8"?>
-<ds:datastoreItem xmlns:ds="http://schemas.openxmlformats.org/officeDocument/2006/customXml" ds:itemID="{1048241E-7A0B-4CD9-B51F-E96DAC2C7F91}">
+<ds:datastoreItem xmlns:ds="http://schemas.openxmlformats.org/officeDocument/2006/customXml" ds:itemID="{7951A010-5587-4C18-8258-0CE958CC4EAA}">
   <ds:schemaRefs>
     <ds:schemaRef ds:uri="http://schemas.openxmlformats.org/officeDocument/2006/bibliography"/>
   </ds:schemaRefs>

</xml_diff>